<commit_message>
adding all octave tutorial notes
</commit_message>
<xml_diff>
--- a/week2/Week 2 Notes.docx
+++ b/week2/Week 2 Notes.docx
@@ -154,140 +154,191 @@
       </w:r>
       <w:proofErr w:type="gramStart"/>
       <w:r>
-        <w:t>exercise :return</w:t>
-      </w:r>
-      <w:proofErr w:type="gramEnd"/>
-      <w:r>
-        <w:t xml:space="preserve"> the </w:t>
-      </w:r>
-      <w:proofErr w:type="spellStart"/>
-      <w:r>
-        <w:t>identiy</w:t>
-      </w:r>
-      <w:proofErr w:type="spellEnd"/>
-      <w:r>
-        <w:t xml:space="preserve"> matrix</w:t>
-      </w:r>
-    </w:p>
-    <w:p>
-      <w:r>
-        <w:tab/>
-      </w:r>
-      <w:r>
-        <w:tab/>
-        <w:t>answer is A=</w:t>
-      </w:r>
-      <w:proofErr w:type="gramStart"/>
-      <w:r>
-        <w:t>eye(</w:t>
-      </w:r>
-      <w:proofErr w:type="gramEnd"/>
-      <w:r>
-        <w:t>5);</w:t>
-      </w:r>
-    </w:p>
-    <w:p>
-      <w:r>
-        <w:tab/>
-      </w:r>
-      <w:r>
-        <w:tab/>
-      </w:r>
-      <w:r>
-        <w:tab/>
-      </w:r>
-      <w:proofErr w:type="spellStart"/>
-      <w:r>
-        <w:t>gerates</w:t>
-      </w:r>
-      <w:proofErr w:type="spellEnd"/>
-      <w:r>
-        <w:t xml:space="preserve"> a 5x5 identity matrix</w:t>
-      </w:r>
-    </w:p>
-    <w:p>
-      <w:r>
-        <w:tab/>
-      </w:r>
-      <w:r>
-        <w:tab/>
-        <w:t>while in the working directory</w:t>
-      </w:r>
-    </w:p>
-    <w:p>
-      <w:r>
-        <w:tab/>
-      </w:r>
-      <w:r>
-        <w:tab/>
-      </w:r>
-      <w:r>
-        <w:tab/>
-        <w:t xml:space="preserve">use </w:t>
-      </w:r>
-      <w:proofErr w:type="gramStart"/>
-      <w:r>
-        <w:t>submit(</w:t>
-      </w:r>
-      <w:proofErr w:type="gramEnd"/>
-      <w:r>
-        <w:t>) from the command line to submit the code</w:t>
-      </w:r>
-    </w:p>
-    <w:p>
-      <w:r>
-        <w:tab/>
-      </w:r>
-      <w:r>
-        <w:tab/>
-      </w:r>
-      <w:r>
-        <w:tab/>
-        <w:t>will be asked for password and insert your password</w:t>
-      </w:r>
-    </w:p>
-    <w:p>
-      <w:pPr>
-        <w:rPr>
-          <w:b/>
-        </w:rPr>
-      </w:pPr>
-      <w:r>
-        <w:tab/>
-      </w:r>
-      <w:r>
-        <w:tab/>
-      </w:r>
-      <w:r>
-        <w:tab/>
-      </w:r>
-      <w:r>
-        <w:rPr>
-          <w:b/>
-        </w:rPr>
-        <w:t>use the token credentials provided in coding assignment information</w:t>
-      </w:r>
-    </w:p>
-    <w:p>
-      <w:pPr>
-        <w:rPr>
-          <w:b/>
-        </w:rPr>
-      </w:pPr>
-      <w:r>
-        <w:rPr>
-          <w:b/>
-        </w:rPr>
-        <w:tab/>
-      </w:r>
-      <w:r>
-        <w:rPr>
-          <w:b/>
-        </w:rPr>
-        <w:tab/>
+        <w:t>exercise :re</w:t>
       </w:r>
       <w:bookmarkStart w:id="0" w:name="_GoBack"/>
       <w:bookmarkEnd w:id="0"/>
+      <w:r>
+        <w:t>turn</w:t>
+      </w:r>
+      <w:proofErr w:type="gramEnd"/>
+      <w:r>
+        <w:t xml:space="preserve"> the </w:t>
+      </w:r>
+      <w:proofErr w:type="spellStart"/>
+      <w:r>
+        <w:t>identiy</w:t>
+      </w:r>
+      <w:proofErr w:type="spellEnd"/>
+      <w:r>
+        <w:t xml:space="preserve"> matrix</w:t>
+      </w:r>
+    </w:p>
+    <w:p>
+      <w:r>
+        <w:tab/>
+      </w:r>
+      <w:r>
+        <w:tab/>
+        <w:t>answer is A=</w:t>
+      </w:r>
+      <w:proofErr w:type="gramStart"/>
+      <w:r>
+        <w:t>eye(</w:t>
+      </w:r>
+      <w:proofErr w:type="gramEnd"/>
+      <w:r>
+        <w:t>5);</w:t>
+      </w:r>
+    </w:p>
+    <w:p>
+      <w:r>
+        <w:tab/>
+      </w:r>
+      <w:r>
+        <w:tab/>
+      </w:r>
+      <w:r>
+        <w:tab/>
+      </w:r>
+      <w:proofErr w:type="spellStart"/>
+      <w:r>
+        <w:t>gerates</w:t>
+      </w:r>
+      <w:proofErr w:type="spellEnd"/>
+      <w:r>
+        <w:t xml:space="preserve"> a 5x5 identity matrix</w:t>
+      </w:r>
+    </w:p>
+    <w:p>
+      <w:r>
+        <w:tab/>
+      </w:r>
+      <w:r>
+        <w:tab/>
+        <w:t>while in the working directory</w:t>
+      </w:r>
+    </w:p>
+    <w:p>
+      <w:r>
+        <w:tab/>
+      </w:r>
+      <w:r>
+        <w:tab/>
+      </w:r>
+      <w:r>
+        <w:tab/>
+        <w:t xml:space="preserve">use </w:t>
+      </w:r>
+      <w:proofErr w:type="gramStart"/>
+      <w:r>
+        <w:t>submit(</w:t>
+      </w:r>
+      <w:proofErr w:type="gramEnd"/>
+      <w:r>
+        <w:t>) from the command line to submit the code</w:t>
+      </w:r>
+    </w:p>
+    <w:p>
+      <w:r>
+        <w:tab/>
+      </w:r>
+      <w:r>
+        <w:tab/>
+      </w:r>
+      <w:r>
+        <w:tab/>
+        <w:t>will be asked for password and insert your password</w:t>
+      </w:r>
+    </w:p>
+    <w:p>
+      <w:pPr>
+        <w:rPr>
+          <w:b/>
+        </w:rPr>
+      </w:pPr>
+      <w:r>
+        <w:tab/>
+      </w:r>
+      <w:r>
+        <w:tab/>
+      </w:r>
+      <w:r>
+        <w:tab/>
+      </w:r>
+      <w:r>
+        <w:rPr>
+          <w:b/>
+        </w:rPr>
+        <w:t>use the token credentials provided in coding assignment information</w:t>
+      </w:r>
+    </w:p>
+    <w:p>
+      <w:pPr>
+        <w:rPr>
+          <w:b/>
+        </w:rPr>
+      </w:pPr>
+    </w:p>
+    <w:p>
+      <w:pPr>
+        <w:rPr>
+          <w:u w:val="single"/>
+        </w:rPr>
+      </w:pPr>
+      <w:r>
+        <w:rPr>
+          <w:u w:val="single"/>
+        </w:rPr>
+        <w:t>Octave tutorial</w:t>
+      </w:r>
+    </w:p>
+    <w:p/>
+    <w:p>
+      <w:r>
+        <w:t>octave is a good prototyping language</w:t>
+      </w:r>
+    </w:p>
+    <w:p>
+      <w:r>
+        <w:tab/>
+        <w:t>octave, and python are good</w:t>
+      </w:r>
+    </w:p>
+    <w:p>
+      <w:r>
+        <w:tab/>
+      </w:r>
+      <w:proofErr w:type="spellStart"/>
+      <w:r>
+        <w:t>numpy</w:t>
+      </w:r>
+      <w:proofErr w:type="spellEnd"/>
+      <w:r>
+        <w:t xml:space="preserve">, </w:t>
+      </w:r>
+      <w:proofErr w:type="spellStart"/>
+      <w:r>
+        <w:t xml:space="preserve">r </w:t>
+      </w:r>
+      <w:proofErr w:type="gramStart"/>
+      <w:r>
+        <w:t>are</w:t>
+      </w:r>
+      <w:proofErr w:type="spellEnd"/>
+      <w:proofErr w:type="gramEnd"/>
+      <w:r>
+        <w:t xml:space="preserve"> slower to develop in </w:t>
+      </w:r>
+      <w:r>
+        <w:br/>
+      </w:r>
+      <w:r>
+        <w:rPr>
+          <w:highlight w:val="yellow"/>
+        </w:rPr>
+        <w:t>see notes in the code folder</w:t>
+      </w:r>
     </w:p>
     <w:sectPr>
       <w:pgSz w:w="12240" w:h="15840"/>

</xml_diff>